<commit_message>
Just before 100% case
</commit_message>
<xml_diff>
--- a/MasterResearchRecord2024July.docx
+++ b/MasterResearchRecord2024July.docx
@@ -1,6 +1,6 @@
 
 <file path=word/document.xml><?xml version="1.0" encoding="utf-8"?>
-<w:document xmlns:wpc="http://schemas.microsoft.com/office/word/2010/wordprocessingCanvas" xmlns:cx="http://schemas.microsoft.com/office/drawing/2014/chartex" xmlns:cx1="http://schemas.microsoft.com/office/drawing/2015/9/8/chartex" xmlns:cx2="http://schemas.microsoft.com/office/drawing/2015/10/21/chartex" xmlns:cx3="http://schemas.microsoft.com/office/drawing/2016/5/9/chartex" xmlns:cx4="http://schemas.microsoft.com/office/drawing/2016/5/10/chartex" xmlns:cx5="http://schemas.microsoft.com/office/drawing/2016/5/11/chartex" xmlns:cx6="http://schemas.microsoft.com/office/drawing/2016/5/12/chartex" xmlns:cx7="http://schemas.microsoft.com/office/drawing/2016/5/13/chartex" xmlns:cx8="http://schemas.microsoft.com/office/drawing/2016/5/14/chartex" xmlns:mc="http://schemas.openxmlformats.org/markup-compatibility/2006" xmlns:aink="http://schemas.microsoft.com/office/drawing/2016/ink" xmlns:am3d="http://schemas.microsoft.com/office/drawing/2017/model3d" xmlns:o="urn:schemas-microsoft-com:office:office" xmlns:oel="http://schemas.microsoft.com/office/2019/extlst" xmlns:r="http://schemas.openxmlformats.org/officeDocument/2006/relationships" xmlns:m="http://schemas.openxmlformats.org/officeDocument/2006/math" xmlns:v="urn:schemas-microsoft-com:vml" xmlns:wp14="http://schemas.microsoft.com/office/word/2010/wordprocessingDrawing" xmlns:wp="http://schemas.openxmlformats.org/drawingml/2006/wordprocessingDrawing" xmlns:w10="urn:schemas-microsoft-com:office:word" xmlns:w="http://schemas.openxmlformats.org/wordprocessingml/2006/main" xmlns:w14="http://schemas.microsoft.com/office/word/2010/wordml" xmlns:w15="http://schemas.microsoft.com/office/word/2012/wordml" xmlns:w16cex="http://schemas.microsoft.com/office/word/2018/wordml/cex" xmlns:w16cid="http://schemas.microsoft.com/office/word/2016/wordml/cid" xmlns:w16="http://schemas.microsoft.com/office/word/2018/wordml" xmlns:w16sdtdh="http://schemas.microsoft.com/office/word/2020/wordml/sdtdatahash" xmlns:w16se="http://schemas.microsoft.com/office/word/2015/wordml/symex" xmlns:wpg="http://schemas.microsoft.com/office/word/2010/wordprocessingGroup" xmlns:wpi="http://schemas.microsoft.com/office/word/2010/wordprocessingInk" xmlns:wne="http://schemas.microsoft.com/office/word/2006/wordml" xmlns:wps="http://schemas.microsoft.com/office/word/2010/wordprocessingShape" mc:Ignorable="w14 w15 w16se w16cid w16 w16cex w16sdtdh wp14">
+<w:document xmlns:wpc="http://schemas.microsoft.com/office/word/2010/wordprocessingCanvas" xmlns:cx="http://schemas.microsoft.com/office/drawing/2014/chartex" xmlns:cx1="http://schemas.microsoft.com/office/drawing/2015/9/8/chartex" xmlns:cx2="http://schemas.microsoft.com/office/drawing/2015/10/21/chartex" xmlns:cx3="http://schemas.microsoft.com/office/drawing/2016/5/9/chartex" xmlns:cx4="http://schemas.microsoft.com/office/drawing/2016/5/10/chartex" xmlns:cx5="http://schemas.microsoft.com/office/drawing/2016/5/11/chartex" xmlns:cx6="http://schemas.microsoft.com/office/drawing/2016/5/12/chartex" xmlns:cx7="http://schemas.microsoft.com/office/drawing/2016/5/13/chartex" xmlns:cx8="http://schemas.microsoft.com/office/drawing/2016/5/14/chartex" xmlns:mc="http://schemas.openxmlformats.org/markup-compatibility/2006" xmlns:aink="http://schemas.microsoft.com/office/drawing/2016/ink" xmlns:am3d="http://schemas.microsoft.com/office/drawing/2017/model3d" xmlns:o="urn:schemas-microsoft-com:office:office" xmlns:oel="http://schemas.microsoft.com/office/2019/extlst" xmlns:r="http://schemas.openxmlformats.org/officeDocument/2006/relationships" xmlns:m="http://schemas.openxmlformats.org/officeDocument/2006/math" xmlns:v="urn:schemas-microsoft-com:vml" xmlns:wp14="http://schemas.microsoft.com/office/word/2010/wordprocessingDrawing" xmlns:wp="http://schemas.openxmlformats.org/drawingml/2006/wordprocessingDrawing" xmlns:w10="urn:schemas-microsoft-com:office:word" xmlns:w="http://schemas.openxmlformats.org/wordprocessingml/2006/main" xmlns:w14="http://schemas.microsoft.com/office/word/2010/wordml" xmlns:w15="http://schemas.microsoft.com/office/word/2012/wordml" xmlns:w16cex="http://schemas.microsoft.com/office/word/2018/wordml/cex" xmlns:w16cid="http://schemas.microsoft.com/office/word/2016/wordml/cid" xmlns:w16="http://schemas.microsoft.com/office/word/2018/wordml" xmlns:w16du="http://schemas.microsoft.com/office/word/2023/wordml/word16du" xmlns:w16sdtdh="http://schemas.microsoft.com/office/word/2020/wordml/sdtdatahash" xmlns:w16se="http://schemas.microsoft.com/office/word/2015/wordml/symex" xmlns:wpg="http://schemas.microsoft.com/office/word/2010/wordprocessingGroup" xmlns:wpi="http://schemas.microsoft.com/office/word/2010/wordprocessingInk" xmlns:wne="http://schemas.microsoft.com/office/word/2006/wordml" xmlns:wps="http://schemas.microsoft.com/office/word/2010/wordprocessingShape" mc:Ignorable="w14 w15 w16se w16cid w16 w16cex w16sdtdh w16du wp14">
   <w:body>
     <w:p>
       <w:r>
@@ -789,7 +789,173 @@
       </w:r>
     </w:p>
     <w:p/>
+    <w:p>
+      <w:r>
+        <w:t>7</w:t>
+      </w:r>
+      <w:r>
+        <w:rPr>
+          <w:rFonts w:hint="eastAsia"/>
+        </w:rPr>
+        <w:t>月</w:t>
+      </w:r>
+      <w:r>
+        <w:t>18</w:t>
+      </w:r>
+      <w:r>
+        <w:rPr>
+          <w:rFonts w:hint="eastAsia"/>
+        </w:rPr>
+        <w:t>日</w:t>
+      </w:r>
+      <w:r>
+        <w:t>Th.</w:t>
+      </w:r>
+    </w:p>
+    <w:p>
+      <w:r>
+        <w:rPr>
+          <w:rFonts w:hint="eastAsia"/>
+        </w:rPr>
+        <w:t>質問事項</w:t>
+      </w:r>
+    </w:p>
+    <w:p>
+      <w:pPr>
+        <w:rPr>
+          <w:rFonts w:hint="eastAsia"/>
+        </w:rPr>
+      </w:pPr>
+      <w:r>
+        <w:t xml:space="preserve">- </w:t>
+      </w:r>
+      <w:r>
+        <w:rPr>
+          <w:rFonts w:hint="eastAsia"/>
+        </w:rPr>
+        <w:t>解析解がない場合の</w:t>
+      </w:r>
+      <w:r>
+        <w:rPr>
+          <w:rFonts w:hint="eastAsia"/>
+        </w:rPr>
+        <w:t>誤差の求め方</w:t>
+      </w:r>
+      <w:r>
+        <w:t>(</w:t>
+      </w:r>
+      <w:r>
+        <w:rPr>
+          <w:rFonts w:hint="eastAsia"/>
+        </w:rPr>
+        <w:t>微分方程式の</w:t>
+      </w:r>
+      <w:r>
+        <w:t>2</w:t>
+      </w:r>
+      <w:r>
+        <w:rPr>
+          <w:rFonts w:hint="eastAsia"/>
+        </w:rPr>
+        <w:t>次微分項が不定なのにもとまるのか？)</w:t>
+      </w:r>
+    </w:p>
+    <w:p>
+      <w:r>
+        <w:t xml:space="preserve">- </w:t>
+      </w:r>
+      <w:r>
+        <w:rPr>
+          <w:rFonts w:hint="eastAsia"/>
+        </w:rPr>
+        <w:t>主応力面とは？</w:t>
+      </w:r>
+      <w:r>
+        <w:rPr>
+          <w:rFonts w:hint="eastAsia"/>
+        </w:rPr>
+        <w:t>（ポテンシャルと比較して考えることはできるか）</w:t>
+      </w:r>
+    </w:p>
+    <w:p>
+      <w:pPr>
+        <w:rPr>
+          <w:rFonts w:hint="eastAsia"/>
+        </w:rPr>
+      </w:pPr>
+      <w:r>
+        <w:t xml:space="preserve">- </w:t>
+      </w:r>
+      <w:r>
+        <w:rPr>
+          <w:rFonts w:hint="eastAsia"/>
+        </w:rPr>
+        <w:t>直交</w:t>
+      </w:r>
+      <w:r>
+        <w:rPr>
+          <w:rFonts w:hint="eastAsia"/>
+        </w:rPr>
+        <w:t>曲線座標系に関する一般的な性質の整理</w:t>
+      </w:r>
+      <w:r>
+        <w:rPr>
+          <w:rFonts w:hint="eastAsia"/>
+        </w:rPr>
+        <w:t>（教科書的事項の整理）</w:t>
+      </w:r>
+    </w:p>
+    <w:p>
+      <w:pPr>
+        <w:rPr>
+          <w:rFonts w:hint="eastAsia"/>
+        </w:rPr>
+      </w:pPr>
+      <w:r>
+        <w:t xml:space="preserve">- </w:t>
+      </w:r>
+      <w:r>
+        <w:rPr>
+          <w:rFonts w:hint="eastAsia"/>
+        </w:rPr>
+        <w:t>歪みテンソルを</w:t>
+      </w:r>
+      <w:r>
+        <w:rPr>
+          <w:rFonts w:hint="eastAsia"/>
+        </w:rPr>
+        <w:t>固有値分解することでヤコビアンを求めることができる。あるいは、回転させればとりあえず、主応力面の勾配は求めることができる。</w:t>
+      </w:r>
+      <w:r>
+        <w:rPr>
+          <w:rFonts w:hint="eastAsia"/>
+        </w:rPr>
+        <w:t>両者の関係は？？</w:t>
+      </w:r>
+    </w:p>
+    <w:p>
+      <w:pPr>
+        <w:rPr>
+          <w:rFonts w:hint="eastAsia"/>
+        </w:rPr>
+      </w:pPr>
+    </w:p>
     <w:p/>
+    <w:p>
+      <w:pPr>
+        <w:rPr>
+          <w:rFonts w:hint="eastAsia"/>
+        </w:rPr>
+      </w:pPr>
+    </w:p>
+    <w:p/>
+    <w:p>
+      <w:pPr>
+        <w:rPr>
+          <w:rFonts w:hint="eastAsia"/>
+        </w:rPr>
+      </w:pPr>
+    </w:p>
     <w:p/>
     <w:sectPr>
       <w:type w:val="continuous"/>
@@ -803,7 +969,7 @@
 </file>
 
 <file path=word/numbering.xml><?xml version="1.0" encoding="utf-8"?>
-<w:numbering xmlns:wpc="http://schemas.microsoft.com/office/word/2010/wordprocessingCanvas" xmlns:cx="http://schemas.microsoft.com/office/drawing/2014/chartex" xmlns:cx1="http://schemas.microsoft.com/office/drawing/2015/9/8/chartex" xmlns:cx2="http://schemas.microsoft.com/office/drawing/2015/10/21/chartex" xmlns:cx3="http://schemas.microsoft.com/office/drawing/2016/5/9/chartex" xmlns:cx4="http://schemas.microsoft.com/office/drawing/2016/5/10/chartex" xmlns:cx5="http://schemas.microsoft.com/office/drawing/2016/5/11/chartex" xmlns:cx6="http://schemas.microsoft.com/office/drawing/2016/5/12/chartex" xmlns:cx7="http://schemas.microsoft.com/office/drawing/2016/5/13/chartex" xmlns:cx8="http://schemas.microsoft.com/office/drawing/2016/5/14/chartex" xmlns:mc="http://schemas.openxmlformats.org/markup-compatibility/2006" xmlns:aink="http://schemas.microsoft.com/office/drawing/2016/ink" xmlns:am3d="http://schemas.microsoft.com/office/drawing/2017/model3d" xmlns:o="urn:schemas-microsoft-com:office:office" xmlns:oel="http://schemas.microsoft.com/office/2019/extlst" xmlns:r="http://schemas.openxmlformats.org/officeDocument/2006/relationships" xmlns:m="http://schemas.openxmlformats.org/officeDocument/2006/math" xmlns:v="urn:schemas-microsoft-com:vml" xmlns:wp14="http://schemas.microsoft.com/office/word/2010/wordprocessingDrawing" xmlns:wp="http://schemas.openxmlformats.org/drawingml/2006/wordprocessingDrawing" xmlns:w10="urn:schemas-microsoft-com:office:word" xmlns:w="http://schemas.openxmlformats.org/wordprocessingml/2006/main" xmlns:w14="http://schemas.microsoft.com/office/word/2010/wordml" xmlns:w15="http://schemas.microsoft.com/office/word/2012/wordml" xmlns:w16cex="http://schemas.microsoft.com/office/word/2018/wordml/cex" xmlns:w16cid="http://schemas.microsoft.com/office/word/2016/wordml/cid" xmlns:w16="http://schemas.microsoft.com/office/word/2018/wordml" xmlns:w16sdtdh="http://schemas.microsoft.com/office/word/2020/wordml/sdtdatahash" xmlns:w16se="http://schemas.microsoft.com/office/word/2015/wordml/symex" xmlns:wpg="http://schemas.microsoft.com/office/word/2010/wordprocessingGroup" xmlns:wpi="http://schemas.microsoft.com/office/word/2010/wordprocessingInk" xmlns:wne="http://schemas.microsoft.com/office/word/2006/wordml" xmlns:wps="http://schemas.microsoft.com/office/word/2010/wordprocessingShape" mc:Ignorable="w14 w15 w16se w16cid w16 w16cex w16sdtdh wp14">
+<w:numbering xmlns:wpc="http://schemas.microsoft.com/office/word/2010/wordprocessingCanvas" xmlns:cx="http://schemas.microsoft.com/office/drawing/2014/chartex" xmlns:cx1="http://schemas.microsoft.com/office/drawing/2015/9/8/chartex" xmlns:cx2="http://schemas.microsoft.com/office/drawing/2015/10/21/chartex" xmlns:cx3="http://schemas.microsoft.com/office/drawing/2016/5/9/chartex" xmlns:cx4="http://schemas.microsoft.com/office/drawing/2016/5/10/chartex" xmlns:cx5="http://schemas.microsoft.com/office/drawing/2016/5/11/chartex" xmlns:cx6="http://schemas.microsoft.com/office/drawing/2016/5/12/chartex" xmlns:cx7="http://schemas.microsoft.com/office/drawing/2016/5/13/chartex" xmlns:cx8="http://schemas.microsoft.com/office/drawing/2016/5/14/chartex" xmlns:mc="http://schemas.openxmlformats.org/markup-compatibility/2006" xmlns:aink="http://schemas.microsoft.com/office/drawing/2016/ink" xmlns:am3d="http://schemas.microsoft.com/office/drawing/2017/model3d" xmlns:o="urn:schemas-microsoft-com:office:office" xmlns:oel="http://schemas.microsoft.com/office/2019/extlst" xmlns:r="http://schemas.openxmlformats.org/officeDocument/2006/relationships" xmlns:m="http://schemas.openxmlformats.org/officeDocument/2006/math" xmlns:v="urn:schemas-microsoft-com:vml" xmlns:wp14="http://schemas.microsoft.com/office/word/2010/wordprocessingDrawing" xmlns:wp="http://schemas.openxmlformats.org/drawingml/2006/wordprocessingDrawing" xmlns:w10="urn:schemas-microsoft-com:office:word" xmlns:w="http://schemas.openxmlformats.org/wordprocessingml/2006/main" xmlns:w14="http://schemas.microsoft.com/office/word/2010/wordml" xmlns:w15="http://schemas.microsoft.com/office/word/2012/wordml" xmlns:w16cex="http://schemas.microsoft.com/office/word/2018/wordml/cex" xmlns:w16cid="http://schemas.microsoft.com/office/word/2016/wordml/cid" xmlns:w16="http://schemas.microsoft.com/office/word/2018/wordml" xmlns:w16du="http://schemas.microsoft.com/office/word/2023/wordml/word16du" xmlns:w16sdtdh="http://schemas.microsoft.com/office/word/2020/wordml/sdtdatahash" xmlns:w16se="http://schemas.microsoft.com/office/word/2015/wordml/symex" xmlns:wpg="http://schemas.microsoft.com/office/word/2010/wordprocessingGroup" xmlns:wpi="http://schemas.microsoft.com/office/word/2010/wordprocessingInk" xmlns:wne="http://schemas.microsoft.com/office/word/2006/wordml" xmlns:wps="http://schemas.microsoft.com/office/word/2010/wordprocessingShape" mc:Ignorable="w14 w15 w16se w16cid w16 w16cex w16sdtdh w16du wp14">
   <w:abstractNum w:abstractNumId="0" w15:restartNumberingAfterBreak="0">
     <w:nsid w:val="17223BAE"/>
     <w:multiLevelType w:val="hybridMultilevel"/>
@@ -1015,7 +1181,7 @@
 </file>
 
 <file path=word/styles.xml><?xml version="1.0" encoding="utf-8"?>
-<w:styles xmlns:mc="http://schemas.openxmlformats.org/markup-compatibility/2006" xmlns:r="http://schemas.openxmlformats.org/officeDocument/2006/relationships" xmlns:w="http://schemas.openxmlformats.org/wordprocessingml/2006/main" xmlns:w14="http://schemas.microsoft.com/office/word/2010/wordml" xmlns:w15="http://schemas.microsoft.com/office/word/2012/wordml" xmlns:w16cex="http://schemas.microsoft.com/office/word/2018/wordml/cex" xmlns:w16cid="http://schemas.microsoft.com/office/word/2016/wordml/cid" xmlns:w16="http://schemas.microsoft.com/office/word/2018/wordml" xmlns:w16sdtdh="http://schemas.microsoft.com/office/word/2020/wordml/sdtdatahash" xmlns:w16se="http://schemas.microsoft.com/office/word/2015/wordml/symex" mc:Ignorable="w14 w15 w16se w16cid w16 w16cex w16sdtdh">
+<w:styles xmlns:mc="http://schemas.openxmlformats.org/markup-compatibility/2006" xmlns:r="http://schemas.openxmlformats.org/officeDocument/2006/relationships" xmlns:w="http://schemas.openxmlformats.org/wordprocessingml/2006/main" xmlns:w14="http://schemas.microsoft.com/office/word/2010/wordml" xmlns:w15="http://schemas.microsoft.com/office/word/2012/wordml" xmlns:w16cex="http://schemas.microsoft.com/office/word/2018/wordml/cex" xmlns:w16cid="http://schemas.microsoft.com/office/word/2016/wordml/cid" xmlns:w16="http://schemas.microsoft.com/office/word/2018/wordml" xmlns:w16du="http://schemas.microsoft.com/office/word/2023/wordml/word16du" xmlns:w16sdtdh="http://schemas.microsoft.com/office/word/2020/wordml/sdtdatahash" xmlns:w16se="http://schemas.microsoft.com/office/word/2015/wordml/symex" mc:Ignorable="w14 w15 w16se w16cid w16 w16cex w16sdtdh w16du">
   <w:docDefaults>
     <w:rPrDefault>
       <w:rPr>

</xml_diff>